<commit_message>
Fix: E-book da Sprint
</commit_message>
<xml_diff>
--- a/Artefatos/e-book Pinho.docx
+++ b/Artefatos/e-book Pinho.docx
@@ -16,8 +16,21 @@
         <w:jc w:val="center"/>
       </w:pPr>
       <w:r>
-        <w:t>Gabriel Ferreira Amaral, Pedro Braga, Arthur Ferreira, Gabriel Pongelupe e Renato Cazzolet</w:t>
-      </w:r>
+        <w:t xml:space="preserve">Gabriel Ferreira Amaral, Pedro Braga, Arthur Ferreira, Gabriel </w:t>
+      </w:r>
+      <w:proofErr w:type="spellStart"/>
+      <w:r>
+        <w:t>Pongelupe</w:t>
+      </w:r>
+      <w:proofErr w:type="spellEnd"/>
+      <w:r>
+        <w:t xml:space="preserve"> e Renato </w:t>
+      </w:r>
+      <w:proofErr w:type="spellStart"/>
+      <w:r>
+        <w:t>Cazzolet</w:t>
+      </w:r>
+      <w:proofErr w:type="spellEnd"/>
     </w:p>
     <w:p/>
     <w:p>
@@ -58,7 +71,60 @@
           <w:sz w:val="24"/>
           <w:szCs w:val="24"/>
         </w:rPr>
-        <w:t>Gabriel De Pinho, proprietário de um canal no YouTube especializado em reviews de produtos, enfrenta um problema comum entre seus seguidores: a dificuldade na compra e instalação de sistemas de multimídia para veículos. Os clientes encontram grandes desafios ao escolher os componentes corretos para atualizar o sistema multimídia de seus carros, devido à ampla variedade de modelos, anos e versões de veículos, cada um com requisitos específicos de compatibilidade. A aquisição desses componentes é ainda mais complicada quando realizada em plataformas estrangeiras como o AliExpress, onde a criação de contas e a adição de métodos de pagamento causam insegurança.</w:t>
+        <w:t>Gabriel De Pinho, proprietário de um canal no YouTube</w:t>
+      </w:r>
+      <w:r>
+        <w:rPr>
+          <w:rFonts w:ascii="Arial" w:hAnsi="Arial" w:cs="Arial"/>
+          <w:sz w:val="24"/>
+          <w:szCs w:val="24"/>
+        </w:rPr>
+        <w:t xml:space="preserve"> (</w:t>
+      </w:r>
+      <w:hyperlink r:id="rId8" w:history="1">
+        <w:r>
+          <w:rPr>
+            <w:rStyle w:val="Hyperlink"/>
+            <w:rFonts w:ascii="Arial" w:hAnsi="Arial" w:cs="Arial"/>
+            <w:sz w:val="24"/>
+            <w:szCs w:val="24"/>
+          </w:rPr>
+          <w:t>https://www.youtube.com/@gabrieldepinho</w:t>
+        </w:r>
+      </w:hyperlink>
+      <w:r>
+        <w:rPr>
+          <w:rFonts w:ascii="Arial" w:hAnsi="Arial" w:cs="Arial"/>
+          <w:sz w:val="24"/>
+          <w:szCs w:val="24"/>
+        </w:rPr>
+        <w:t>)</w:t>
+      </w:r>
+      <w:r>
+        <w:rPr>
+          <w:rFonts w:ascii="Arial" w:hAnsi="Arial" w:cs="Arial"/>
+          <w:sz w:val="24"/>
+          <w:szCs w:val="24"/>
+        </w:rPr>
+        <w:t xml:space="preserve"> especializado em reviews de produtos, enfrenta um problema comum entre seus seguidores: a dificuldade na compra e instalação de sistemas de multimídia para veículos. Os clientes encontram grandes desafios ao escolher os componentes corretos para atualizar o sistema multimídia de seus carros, devido à ampla variedade de modelos, anos e versões de veículos, cada um com requisitos específicos de compatibilidade. A aquisição desses componentes é ainda mais complicada quando realizada em plataformas estrangeiras como o </w:t>
+      </w:r>
+      <w:proofErr w:type="spellStart"/>
+      <w:r>
+        <w:rPr>
+          <w:rFonts w:ascii="Arial" w:hAnsi="Arial" w:cs="Arial"/>
+          <w:sz w:val="24"/>
+          <w:szCs w:val="24"/>
+        </w:rPr>
+        <w:t>AliExpress</w:t>
+      </w:r>
+      <w:proofErr w:type="spellEnd"/>
+      <w:r>
+        <w:rPr>
+          <w:rFonts w:ascii="Arial" w:hAnsi="Arial" w:cs="Arial"/>
+          <w:sz w:val="24"/>
+          <w:szCs w:val="24"/>
+        </w:rPr>
+        <w:t>, onde a criação de contas e a adição de métodos de pagamento causam insegurança.</w:t>
       </w:r>
     </w:p>
     <w:p>
@@ -128,9 +194,64 @@
           <w:sz w:val="28"/>
           <w:szCs w:val="28"/>
         </w:rPr>
-        <w:t>Administradores</w:t>
-      </w:r>
-      <w:r>
+        <w:t>Administradores:</w:t>
+      </w:r>
+    </w:p>
+    <w:p>
+      <w:pPr>
+        <w:rPr>
+          <w:rFonts w:ascii="Arial" w:hAnsi="Arial" w:cs="Arial"/>
+          <w:sz w:val="24"/>
+          <w:szCs w:val="24"/>
+        </w:rPr>
+      </w:pPr>
+      <w:r>
+        <w:rPr>
+          <w:rFonts w:ascii="Arial" w:hAnsi="Arial" w:cs="Arial"/>
+          <w:sz w:val="24"/>
+          <w:szCs w:val="24"/>
+        </w:rPr>
+        <w:t>Gabriel De Pinho: Dono do canal no YouTube e administrador do site. Motivado a oferecer uma solução confiável e prática para seus seguidores, aumentando a satisfação do cliente e a credibilidade do seu canal.</w:t>
+      </w:r>
+    </w:p>
+    <w:p>
+      <w:pPr>
+        <w:rPr>
+          <w:rFonts w:ascii="Arial" w:hAnsi="Arial" w:cs="Arial"/>
+          <w:sz w:val="24"/>
+          <w:szCs w:val="24"/>
+        </w:rPr>
+      </w:pPr>
+      <w:r>
+        <w:rPr>
+          <w:rFonts w:ascii="Arial" w:hAnsi="Arial" w:cs="Arial"/>
+          <w:sz w:val="24"/>
+          <w:szCs w:val="24"/>
+        </w:rPr>
+        <w:t xml:space="preserve">Victor: </w:t>
+      </w:r>
+      <w:proofErr w:type="spellStart"/>
+      <w:r>
+        <w:rPr>
+          <w:rFonts w:ascii="Arial" w:hAnsi="Arial" w:cs="Arial"/>
+          <w:sz w:val="24"/>
+          <w:szCs w:val="24"/>
+        </w:rPr>
+        <w:t>Co-administrador</w:t>
+      </w:r>
+      <w:proofErr w:type="spellEnd"/>
+      <w:r>
+        <w:rPr>
+          <w:rFonts w:ascii="Arial" w:hAnsi="Arial" w:cs="Arial"/>
+          <w:sz w:val="24"/>
+          <w:szCs w:val="24"/>
+        </w:rPr>
+        <w:t xml:space="preserve"> do site, responsável por auxiliar na gestão das operações e coordenação das compras.</w:t>
+      </w:r>
+    </w:p>
+    <w:p>
+      <w:pPr>
+        <w:ind w:firstLine="708"/>
         <w:rPr>
           <w:rFonts w:ascii="Arial" w:hAnsi="Arial" w:cs="Arial"/>
           <w:b/>
@@ -138,46 +259,8 @@
           <w:sz w:val="28"/>
           <w:szCs w:val="28"/>
         </w:rPr>
-        <w:t>:</w:t>
-      </w:r>
-    </w:p>
-    <w:p>
-      <w:pPr>
-        <w:rPr>
-          <w:rFonts w:ascii="Arial" w:hAnsi="Arial" w:cs="Arial"/>
-          <w:sz w:val="24"/>
-          <w:szCs w:val="24"/>
-        </w:rPr>
-      </w:pPr>
-      <w:r>
-        <w:rPr>
-          <w:rFonts w:ascii="Arial" w:hAnsi="Arial" w:cs="Arial"/>
-          <w:sz w:val="24"/>
-          <w:szCs w:val="24"/>
-        </w:rPr>
-        <w:t>Gabriel De Pinho: Dono do canal no YouTube e administrador do site. Motivado a oferecer uma solução confiável e prática para seus seguidores, aumentando a satisfação do cliente e a credibilidade do seu canal.</w:t>
-      </w:r>
-    </w:p>
-    <w:p>
-      <w:pPr>
-        <w:rPr>
-          <w:rFonts w:ascii="Arial" w:hAnsi="Arial" w:cs="Arial"/>
-          <w:sz w:val="24"/>
-          <w:szCs w:val="24"/>
-        </w:rPr>
-      </w:pPr>
-      <w:r>
-        <w:rPr>
-          <w:rFonts w:ascii="Arial" w:hAnsi="Arial" w:cs="Arial"/>
-          <w:sz w:val="24"/>
-          <w:szCs w:val="24"/>
-        </w:rPr>
-        <w:t>Victor: Co-administrador do site, responsável por auxiliar na gestão das operações e coordenação das compras.</w:t>
-      </w:r>
-    </w:p>
-    <w:p>
-      <w:pPr>
-        <w:ind w:firstLine="708"/>
+      </w:pPr>
+      <w:r>
         <w:rPr>
           <w:rFonts w:ascii="Arial" w:hAnsi="Arial" w:cs="Arial"/>
           <w:b/>
@@ -185,26 +268,7 @@
           <w:sz w:val="28"/>
           <w:szCs w:val="28"/>
         </w:rPr>
-      </w:pPr>
-      <w:r>
-        <w:rPr>
-          <w:rFonts w:ascii="Arial" w:hAnsi="Arial" w:cs="Arial"/>
-          <w:b/>
-          <w:bCs/>
-          <w:sz w:val="28"/>
-          <w:szCs w:val="28"/>
-        </w:rPr>
-        <w:t>Clientes</w:t>
-      </w:r>
-      <w:r>
-        <w:rPr>
-          <w:rFonts w:ascii="Arial" w:hAnsi="Arial" w:cs="Arial"/>
-          <w:b/>
-          <w:bCs/>
-          <w:sz w:val="28"/>
-          <w:szCs w:val="28"/>
-        </w:rPr>
-        <w:t>:</w:t>
+        <w:t>Clientes:</w:t>
       </w:r>
     </w:p>
     <w:p>
@@ -294,6 +358,7 @@
         </w:rPr>
         <w:t>Fornecedores (</w:t>
       </w:r>
+      <w:proofErr w:type="spellStart"/>
       <w:r>
         <w:rPr>
           <w:rFonts w:ascii="Arial" w:hAnsi="Arial" w:cs="Arial"/>
@@ -302,6 +367,7 @@
         </w:rPr>
         <w:t>NavPro</w:t>
       </w:r>
+      <w:proofErr w:type="spellEnd"/>
       <w:r>
         <w:rPr>
           <w:rFonts w:ascii="Arial" w:hAnsi="Arial" w:cs="Arial"/>
@@ -337,6 +403,11 @@
     </w:p>
     <w:p>
       <w:pPr>
+        <w:pStyle w:val="PargrafodaLista"/>
+        <w:numPr>
+          <w:ilvl w:val="0"/>
+          <w:numId w:val="7"/>
+        </w:numPr>
         <w:rPr>
           <w:rFonts w:ascii="Arial" w:hAnsi="Arial" w:cs="Arial"/>
           <w:b/>
@@ -353,9 +424,34 @@
           <w:sz w:val="24"/>
           <w:szCs w:val="24"/>
         </w:rPr>
-        <w:t>Escopo da Solução</w:t>
-      </w:r>
-      <w:r>
+        <w:t>Escopo da Solução:</w:t>
+      </w:r>
+    </w:p>
+    <w:p>
+      <w:pPr>
+        <w:pStyle w:val="PargrafodaLista"/>
+        <w:rPr>
+          <w:rFonts w:ascii="Arial" w:hAnsi="Arial" w:cs="Arial"/>
+          <w:sz w:val="24"/>
+          <w:szCs w:val="24"/>
+        </w:rPr>
+      </w:pPr>
+      <w:r>
+        <w:rPr>
+          <w:rFonts w:ascii="Arial" w:hAnsi="Arial" w:cs="Arial"/>
+          <w:sz w:val="24"/>
+          <w:szCs w:val="24"/>
+        </w:rPr>
+        <w:t>Será desenvolvido um site que facilitará a compra de multimídias para veículos, permitindo que os clientes filtrem produtos de acordo com o modelo do seu carro, mostrando apenas as opções compatíveis.</w:t>
+      </w:r>
+    </w:p>
+    <w:p>
+      <w:pPr>
+        <w:pStyle w:val="PargrafodaLista"/>
+        <w:numPr>
+          <w:ilvl w:val="0"/>
+          <w:numId w:val="7"/>
+        </w:numPr>
         <w:rPr>
           <w:rFonts w:ascii="Arial" w:hAnsi="Arial" w:cs="Arial"/>
           <w:b/>
@@ -363,34 +459,505 @@
           <w:sz w:val="24"/>
           <w:szCs w:val="24"/>
         </w:rPr>
+      </w:pPr>
+      <w:r>
+        <w:rPr>
+          <w:rFonts w:ascii="Arial" w:hAnsi="Arial" w:cs="Arial"/>
+          <w:b/>
+          <w:bCs/>
+          <w:sz w:val="24"/>
+          <w:szCs w:val="24"/>
+        </w:rPr>
+        <w:t>Histórias de Usuário:</w:t>
+      </w:r>
+    </w:p>
+    <w:p>
+      <w:pPr>
+        <w:pStyle w:val="PargrafodaLista"/>
+        <w:rPr>
+          <w:rFonts w:ascii="Arial" w:hAnsi="Arial" w:cs="Arial"/>
+          <w:sz w:val="24"/>
+          <w:szCs w:val="24"/>
+        </w:rPr>
+      </w:pPr>
+      <w:r>
+        <w:rPr>
+          <w:rFonts w:ascii="Arial" w:hAnsi="Arial" w:cs="Arial"/>
+          <w:sz w:val="24"/>
+          <w:szCs w:val="24"/>
+        </w:rPr>
+        <w:t>Usuário como cliente: Quero poder inserir as informações do meu carro e ver apenas os produtos que são compatíveis com ele.</w:t>
+      </w:r>
+    </w:p>
+    <w:p>
+      <w:pPr>
+        <w:pStyle w:val="PargrafodaLista"/>
+        <w:rPr>
+          <w:rFonts w:ascii="Arial" w:hAnsi="Arial" w:cs="Arial"/>
+          <w:sz w:val="24"/>
+          <w:szCs w:val="24"/>
+        </w:rPr>
+      </w:pPr>
+      <w:r>
+        <w:rPr>
+          <w:rFonts w:ascii="Arial" w:hAnsi="Arial" w:cs="Arial"/>
+          <w:sz w:val="24"/>
+          <w:szCs w:val="24"/>
+        </w:rPr>
+        <w:t>Usuário como administrador: Quero receber pedidos dos clientes e poder coordenar a compra diretamente com os fornecedores de maneira eficiente.</w:t>
+      </w:r>
+    </w:p>
+    <w:p>
+      <w:pPr>
+        <w:pStyle w:val="PargrafodaLista"/>
+        <w:numPr>
+          <w:ilvl w:val="0"/>
+          <w:numId w:val="7"/>
+        </w:numPr>
+        <w:rPr>
+          <w:rFonts w:ascii="Arial" w:hAnsi="Arial" w:cs="Arial"/>
+          <w:b/>
+          <w:bCs/>
+          <w:sz w:val="24"/>
+          <w:szCs w:val="24"/>
+        </w:rPr>
+      </w:pPr>
+      <w:r>
+        <w:rPr>
+          <w:rFonts w:ascii="Arial" w:hAnsi="Arial" w:cs="Arial"/>
+          <w:b/>
+          <w:bCs/>
+          <w:sz w:val="24"/>
+          <w:szCs w:val="24"/>
+        </w:rPr>
+        <w:t>Requisitos do Produto:</w:t>
+      </w:r>
+      <w:r>
+        <w:rPr>
+          <w:noProof/>
+        </w:rPr>
+        <w:drawing>
+          <wp:inline distT="0" distB="0" distL="0" distR="0" wp14:anchorId="74471763" wp14:editId="665932E3">
+            <wp:extent cx="5400040" cy="4792980"/>
+            <wp:effectExtent l="0" t="0" r="0" b="0"/>
+            <wp:docPr id="2131086585" name="Imagem 1"/>
+            <wp:cNvGraphicFramePr>
+              <a:graphicFrameLocks xmlns:a="http://schemas.openxmlformats.org/drawingml/2006/main" noChangeAspect="1"/>
+            </wp:cNvGraphicFramePr>
+            <a:graphic xmlns:a="http://schemas.openxmlformats.org/drawingml/2006/main">
+              <a:graphicData uri="http://schemas.openxmlformats.org/drawingml/2006/picture">
+                <pic:pic xmlns:pic="http://schemas.openxmlformats.org/drawingml/2006/picture">
+                  <pic:nvPicPr>
+                    <pic:cNvPr id="2131086585" name=""/>
+                    <pic:cNvPicPr/>
+                  </pic:nvPicPr>
+                  <pic:blipFill>
+                    <a:blip r:embed="rId9"/>
+                    <a:stretch>
+                      <a:fillRect/>
+                    </a:stretch>
+                  </pic:blipFill>
+                  <pic:spPr>
+                    <a:xfrm>
+                      <a:off x="0" y="0"/>
+                      <a:ext cx="5400040" cy="4792980"/>
+                    </a:xfrm>
+                    <a:prstGeom prst="rect">
+                      <a:avLst/>
+                    </a:prstGeom>
+                  </pic:spPr>
+                </pic:pic>
+              </a:graphicData>
+            </a:graphic>
+          </wp:inline>
+        </w:drawing>
+      </w:r>
+    </w:p>
+    <w:p>
+      <w:pPr>
+        <w:pStyle w:val="PargrafodaLista"/>
+        <w:numPr>
+          <w:ilvl w:val="0"/>
+          <w:numId w:val="7"/>
+        </w:numPr>
+        <w:rPr>
+          <w:rFonts w:ascii="Arial" w:hAnsi="Arial" w:cs="Arial"/>
+          <w:b/>
+          <w:bCs/>
+          <w:sz w:val="24"/>
+          <w:szCs w:val="24"/>
+        </w:rPr>
+      </w:pPr>
+      <w:r>
+        <w:rPr>
+          <w:noProof/>
+        </w:rPr>
+        <w:lastRenderedPageBreak/>
+        <w:drawing>
+          <wp:inline distT="0" distB="0" distL="0" distR="0" wp14:anchorId="07022D79" wp14:editId="799729DC">
+            <wp:extent cx="5400040" cy="2674620"/>
+            <wp:effectExtent l="0" t="0" r="0" b="0"/>
+            <wp:docPr id="1446077118" name="Imagem 1"/>
+            <wp:cNvGraphicFramePr>
+              <a:graphicFrameLocks xmlns:a="http://schemas.openxmlformats.org/drawingml/2006/main" noChangeAspect="1"/>
+            </wp:cNvGraphicFramePr>
+            <a:graphic xmlns:a="http://schemas.openxmlformats.org/drawingml/2006/main">
+              <a:graphicData uri="http://schemas.openxmlformats.org/drawingml/2006/picture">
+                <pic:pic xmlns:pic="http://schemas.openxmlformats.org/drawingml/2006/picture">
+                  <pic:nvPicPr>
+                    <pic:cNvPr id="1446077118" name=""/>
+                    <pic:cNvPicPr/>
+                  </pic:nvPicPr>
+                  <pic:blipFill>
+                    <a:blip r:embed="rId10"/>
+                    <a:stretch>
+                      <a:fillRect/>
+                    </a:stretch>
+                  </pic:blipFill>
+                  <pic:spPr>
+                    <a:xfrm>
+                      <a:off x="0" y="0"/>
+                      <a:ext cx="5400040" cy="2674620"/>
+                    </a:xfrm>
+                    <a:prstGeom prst="rect">
+                      <a:avLst/>
+                    </a:prstGeom>
+                  </pic:spPr>
+                </pic:pic>
+              </a:graphicData>
+            </a:graphic>
+          </wp:inline>
+        </w:drawing>
+      </w:r>
+    </w:p>
+    <w:p>
+      <w:pPr>
+        <w:rPr>
+          <w:rFonts w:ascii="Arial" w:hAnsi="Arial" w:cs="Arial"/>
+          <w:b/>
+          <w:bCs/>
+          <w:sz w:val="28"/>
+          <w:szCs w:val="28"/>
+        </w:rPr>
+      </w:pPr>
+    </w:p>
+    <w:p>
+      <w:pPr>
+        <w:rPr>
+          <w:rFonts w:ascii="Arial" w:hAnsi="Arial" w:cs="Arial"/>
+          <w:b/>
+          <w:bCs/>
+          <w:sz w:val="28"/>
+          <w:szCs w:val="28"/>
+        </w:rPr>
+      </w:pPr>
+      <w:r>
+        <w:rPr>
+          <w:rFonts w:ascii="Arial" w:hAnsi="Arial" w:cs="Arial"/>
+          <w:b/>
+          <w:bCs/>
+          <w:sz w:val="28"/>
+          <w:szCs w:val="28"/>
+        </w:rPr>
+        <w:t>Arquitetura do Software</w:t>
+      </w:r>
+      <w:r>
+        <w:rPr>
+          <w:rFonts w:ascii="Arial" w:hAnsi="Arial" w:cs="Arial"/>
+          <w:b/>
+          <w:bCs/>
+          <w:sz w:val="28"/>
+          <w:szCs w:val="28"/>
+        </w:rPr>
         <w:t>:</w:t>
       </w:r>
     </w:p>
     <w:p>
       <w:pPr>
-        <w:rPr>
-          <w:rFonts w:ascii="Arial" w:hAnsi="Arial" w:cs="Arial"/>
-          <w:sz w:val="24"/>
-          <w:szCs w:val="24"/>
-        </w:rPr>
-      </w:pPr>
-      <w:r>
-        <w:rPr>
-          <w:rFonts w:ascii="Arial" w:hAnsi="Arial" w:cs="Arial"/>
-          <w:sz w:val="24"/>
-          <w:szCs w:val="24"/>
-        </w:rPr>
-        <w:t>Será desenvolvido um site que facilitará a compra de multimídias para veículos, permitindo que os clientes filtrem produtos de acordo com o modelo do seu carro, mostrando apenas as opções compatíveis.</w:t>
-      </w:r>
-    </w:p>
-    <w:p>
-      <w:pPr>
-        <w:rPr>
-          <w:rFonts w:ascii="Arial" w:hAnsi="Arial" w:cs="Arial"/>
-          <w:sz w:val="24"/>
-          <w:szCs w:val="24"/>
-        </w:rPr>
-      </w:pPr>
+        <w:pStyle w:val="PargrafodaLista"/>
+        <w:numPr>
+          <w:ilvl w:val="0"/>
+          <w:numId w:val="3"/>
+        </w:numPr>
+        <w:rPr>
+          <w:rFonts w:ascii="Arial" w:hAnsi="Arial" w:cs="Arial"/>
+          <w:sz w:val="24"/>
+          <w:szCs w:val="24"/>
+        </w:rPr>
+      </w:pPr>
+      <w:proofErr w:type="spellStart"/>
+      <w:r>
+        <w:rPr>
+          <w:rFonts w:ascii="Arial" w:hAnsi="Arial" w:cs="Arial"/>
+          <w:sz w:val="24"/>
+          <w:szCs w:val="24"/>
+        </w:rPr>
+        <w:t>Frontend</w:t>
+      </w:r>
+      <w:proofErr w:type="spellEnd"/>
+      <w:r>
+        <w:rPr>
+          <w:rFonts w:ascii="Arial" w:hAnsi="Arial" w:cs="Arial"/>
+          <w:sz w:val="24"/>
+          <w:szCs w:val="24"/>
+        </w:rPr>
+        <w:t xml:space="preserve">: Desenvolvido </w:t>
+      </w:r>
+      <w:r>
+        <w:rPr>
+          <w:rFonts w:ascii="Arial" w:hAnsi="Arial" w:cs="Arial"/>
+          <w:sz w:val="24"/>
+          <w:szCs w:val="24"/>
+        </w:rPr>
+        <w:t xml:space="preserve">somente com Javascript, CSS e HTML5 </w:t>
+      </w:r>
+      <w:r>
+        <w:rPr>
+          <w:rFonts w:ascii="Arial" w:hAnsi="Arial" w:cs="Arial"/>
+          <w:sz w:val="24"/>
+          <w:szCs w:val="24"/>
+        </w:rPr>
+        <w:t>para uma interface de usuário dinâmica e responsiva.</w:t>
+      </w:r>
+    </w:p>
+    <w:p>
+      <w:pPr>
+        <w:pStyle w:val="PargrafodaLista"/>
+        <w:numPr>
+          <w:ilvl w:val="0"/>
+          <w:numId w:val="3"/>
+        </w:numPr>
+        <w:rPr>
+          <w:rFonts w:ascii="Arial" w:hAnsi="Arial" w:cs="Arial"/>
+          <w:sz w:val="24"/>
+          <w:szCs w:val="24"/>
+        </w:rPr>
+      </w:pPr>
+      <w:proofErr w:type="spellStart"/>
+      <w:r>
+        <w:rPr>
+          <w:rFonts w:ascii="Arial" w:hAnsi="Arial" w:cs="Arial"/>
+          <w:sz w:val="24"/>
+          <w:szCs w:val="24"/>
+        </w:rPr>
+        <w:t>Backend</w:t>
+      </w:r>
+      <w:proofErr w:type="spellEnd"/>
+      <w:r>
+        <w:rPr>
+          <w:rFonts w:ascii="Arial" w:hAnsi="Arial" w:cs="Arial"/>
+          <w:sz w:val="24"/>
+          <w:szCs w:val="24"/>
+        </w:rPr>
+        <w:t xml:space="preserve">: Utilização de </w:t>
+      </w:r>
+      <w:proofErr w:type="spellStart"/>
+      <w:r>
+        <w:rPr>
+          <w:rFonts w:ascii="Arial" w:hAnsi="Arial" w:cs="Arial"/>
+          <w:sz w:val="24"/>
+          <w:szCs w:val="24"/>
+        </w:rPr>
+        <w:t>java</w:t>
+      </w:r>
+      <w:proofErr w:type="spellEnd"/>
+      <w:r>
+        <w:rPr>
+          <w:rFonts w:ascii="Arial" w:hAnsi="Arial" w:cs="Arial"/>
+          <w:sz w:val="24"/>
+          <w:szCs w:val="24"/>
+        </w:rPr>
+        <w:t xml:space="preserve"> Spring Boot 3.0</w:t>
+      </w:r>
+      <w:r>
+        <w:rPr>
+          <w:rFonts w:ascii="Arial" w:hAnsi="Arial" w:cs="Arial"/>
+          <w:sz w:val="24"/>
+          <w:szCs w:val="24"/>
+        </w:rPr>
+        <w:t xml:space="preserve"> para a gestão de lógica de negócios e integração com APIs.</w:t>
+      </w:r>
+    </w:p>
+    <w:p>
+      <w:pPr>
+        <w:pStyle w:val="PargrafodaLista"/>
+        <w:numPr>
+          <w:ilvl w:val="0"/>
+          <w:numId w:val="3"/>
+        </w:numPr>
+        <w:rPr>
+          <w:rFonts w:ascii="Arial" w:hAnsi="Arial" w:cs="Arial"/>
+          <w:sz w:val="24"/>
+          <w:szCs w:val="24"/>
+        </w:rPr>
+      </w:pPr>
+      <w:r>
+        <w:rPr>
+          <w:rFonts w:ascii="Arial" w:hAnsi="Arial" w:cs="Arial"/>
+          <w:sz w:val="24"/>
+          <w:szCs w:val="24"/>
+        </w:rPr>
+        <w:t xml:space="preserve">Banco de Dados: </w:t>
+      </w:r>
+      <w:r>
+        <w:rPr>
+          <w:rFonts w:ascii="Arial" w:hAnsi="Arial" w:cs="Arial"/>
+          <w:sz w:val="24"/>
+          <w:szCs w:val="24"/>
+        </w:rPr>
+        <w:t>MySQL</w:t>
+      </w:r>
+      <w:r>
+        <w:rPr>
+          <w:rFonts w:ascii="Arial" w:hAnsi="Arial" w:cs="Arial"/>
+          <w:sz w:val="24"/>
+          <w:szCs w:val="24"/>
+        </w:rPr>
+        <w:t xml:space="preserve"> para armazenar informações sobre produtos, pedidos e dados dos clientes.</w:t>
+      </w:r>
+    </w:p>
+    <w:p>
+      <w:pPr>
+        <w:pStyle w:val="PargrafodaLista"/>
+        <w:numPr>
+          <w:ilvl w:val="0"/>
+          <w:numId w:val="3"/>
+        </w:numPr>
+        <w:rPr>
+          <w:rFonts w:ascii="Arial" w:hAnsi="Arial" w:cs="Arial"/>
+          <w:sz w:val="24"/>
+          <w:szCs w:val="24"/>
+        </w:rPr>
+      </w:pPr>
+      <w:r>
+        <w:rPr>
+          <w:rFonts w:ascii="Arial" w:hAnsi="Arial" w:cs="Arial"/>
+          <w:sz w:val="24"/>
+          <w:szCs w:val="24"/>
+        </w:rPr>
+        <w:t xml:space="preserve">Integração com APIs: APIs do </w:t>
+      </w:r>
+      <w:r>
+        <w:rPr>
+          <w:rFonts w:ascii="Arial" w:hAnsi="Arial" w:cs="Arial"/>
+          <w:sz w:val="24"/>
+          <w:szCs w:val="24"/>
+        </w:rPr>
+        <w:t>mercado pago e Correios</w:t>
+      </w:r>
+      <w:r>
+        <w:rPr>
+          <w:rFonts w:ascii="Arial" w:hAnsi="Arial" w:cs="Arial"/>
+          <w:sz w:val="24"/>
+          <w:szCs w:val="24"/>
+        </w:rPr>
+        <w:t xml:space="preserve"> para facilitar a busca de produtos e gestão de compras.</w:t>
+      </w:r>
+    </w:p>
+    <w:p>
+      <w:pPr>
+        <w:pStyle w:val="PargrafodaLista"/>
+        <w:numPr>
+          <w:ilvl w:val="0"/>
+          <w:numId w:val="3"/>
+        </w:numPr>
+        <w:rPr>
+          <w:rFonts w:ascii="Arial" w:hAnsi="Arial" w:cs="Arial"/>
+          <w:sz w:val="24"/>
+          <w:szCs w:val="24"/>
+        </w:rPr>
+      </w:pPr>
+      <w:r>
+        <w:rPr>
+          <w:rFonts w:ascii="Arial" w:hAnsi="Arial" w:cs="Arial"/>
+          <w:sz w:val="24"/>
+          <w:szCs w:val="24"/>
+        </w:rPr>
+        <w:t>Componentes Arquiteturais</w:t>
+      </w:r>
+    </w:p>
+    <w:p>
+      <w:pPr>
+        <w:pStyle w:val="PargrafodaLista"/>
+        <w:numPr>
+          <w:ilvl w:val="0"/>
+          <w:numId w:val="3"/>
+        </w:numPr>
+        <w:rPr>
+          <w:rFonts w:ascii="Arial" w:hAnsi="Arial" w:cs="Arial"/>
+          <w:sz w:val="24"/>
+          <w:szCs w:val="24"/>
+        </w:rPr>
+      </w:pPr>
+      <w:r>
+        <w:rPr>
+          <w:rFonts w:ascii="Arial" w:hAnsi="Arial" w:cs="Arial"/>
+          <w:sz w:val="24"/>
+          <w:szCs w:val="24"/>
+        </w:rPr>
+        <w:t>Interface de Usuário: Formulários de entrada para informações do veículo e exibição de produtos compatíveis.</w:t>
+      </w:r>
+    </w:p>
+    <w:p>
+      <w:pPr>
+        <w:pStyle w:val="PargrafodaLista"/>
+        <w:numPr>
+          <w:ilvl w:val="0"/>
+          <w:numId w:val="3"/>
+        </w:numPr>
+        <w:rPr>
+          <w:rFonts w:ascii="Arial" w:hAnsi="Arial" w:cs="Arial"/>
+          <w:sz w:val="24"/>
+          <w:szCs w:val="24"/>
+        </w:rPr>
+      </w:pPr>
+      <w:r>
+        <w:rPr>
+          <w:rFonts w:ascii="Arial" w:hAnsi="Arial" w:cs="Arial"/>
+          <w:sz w:val="24"/>
+          <w:szCs w:val="24"/>
+        </w:rPr>
+        <w:t>Sistema de Filtragem: Módulo que aplica filtros de compatibilidade entre veículos e produtos.</w:t>
+      </w:r>
+    </w:p>
+    <w:p>
+      <w:pPr>
+        <w:pStyle w:val="PargrafodaLista"/>
+        <w:numPr>
+          <w:ilvl w:val="0"/>
+          <w:numId w:val="3"/>
+        </w:numPr>
+        <w:rPr>
+          <w:rFonts w:ascii="Arial" w:hAnsi="Arial" w:cs="Arial"/>
+          <w:sz w:val="24"/>
+          <w:szCs w:val="24"/>
+        </w:rPr>
+      </w:pPr>
+      <w:r>
+        <w:rPr>
+          <w:rFonts w:ascii="Arial" w:hAnsi="Arial" w:cs="Arial"/>
+          <w:sz w:val="24"/>
+          <w:szCs w:val="24"/>
+        </w:rPr>
+        <w:t>Gestão de Pedidos: Dashboard para administradores acompanharem os pedidos e status das compras.</w:t>
+      </w:r>
+    </w:p>
+    <w:p>
+      <w:pPr>
+        <w:pStyle w:val="PargrafodaLista"/>
+        <w:numPr>
+          <w:ilvl w:val="0"/>
+          <w:numId w:val="3"/>
+        </w:numPr>
+      </w:pPr>
+      <w:r>
+        <w:rPr>
+          <w:rFonts w:ascii="Arial" w:hAnsi="Arial" w:cs="Arial"/>
+          <w:sz w:val="24"/>
+          <w:szCs w:val="24"/>
+        </w:rPr>
+        <w:t>Integração de Pagamento: Módulo para facilitar pagamentos seguros e gestão de métodos de pagamento.</w:t>
+      </w:r>
     </w:p>
     <w:p>
       <w:pPr>
@@ -398,8 +965,8 @@
           <w:rFonts w:ascii="Arial" w:hAnsi="Arial" w:cs="Arial"/>
           <w:b/>
           <w:bCs/>
-          <w:sz w:val="24"/>
-          <w:szCs w:val="24"/>
+          <w:sz w:val="28"/>
+          <w:szCs w:val="28"/>
         </w:rPr>
       </w:pPr>
       <w:r>
@@ -407,55 +974,22 @@
           <w:rFonts w:ascii="Arial" w:hAnsi="Arial" w:cs="Arial"/>
           <w:b/>
           <w:bCs/>
-          <w:sz w:val="24"/>
-          <w:szCs w:val="24"/>
-        </w:rPr>
-        <w:t>Histórias de Usuário</w:t>
-      </w:r>
-      <w:r>
+          <w:sz w:val="28"/>
+          <w:szCs w:val="28"/>
+        </w:rPr>
+        <w:t>Interfaces do Software:</w:t>
+      </w:r>
+    </w:p>
+    <w:p>
+      <w:pPr>
         <w:rPr>
           <w:rFonts w:ascii="Arial" w:hAnsi="Arial" w:cs="Arial"/>
           <w:b/>
           <w:bCs/>
-          <w:sz w:val="24"/>
-          <w:szCs w:val="24"/>
-        </w:rPr>
-        <w:t>:</w:t>
-      </w:r>
-    </w:p>
-    <w:p>
-      <w:pPr>
-        <w:rPr>
-          <w:rFonts w:ascii="Arial" w:hAnsi="Arial" w:cs="Arial"/>
-          <w:sz w:val="24"/>
-          <w:szCs w:val="24"/>
-        </w:rPr>
-      </w:pPr>
-      <w:r>
-        <w:rPr>
-          <w:rFonts w:ascii="Arial" w:hAnsi="Arial" w:cs="Arial"/>
-          <w:sz w:val="24"/>
-          <w:szCs w:val="24"/>
-        </w:rPr>
-        <w:t>Usuário como cliente: Quero poder inserir as informações do meu carro e ver apenas os produtos que são compatíveis com ele.</w:t>
-      </w:r>
-    </w:p>
-    <w:p>
-      <w:pPr>
-        <w:rPr>
-          <w:rFonts w:ascii="Arial" w:hAnsi="Arial" w:cs="Arial"/>
-          <w:sz w:val="24"/>
-          <w:szCs w:val="24"/>
-        </w:rPr>
-      </w:pPr>
-      <w:r>
-        <w:rPr>
-          <w:rFonts w:ascii="Arial" w:hAnsi="Arial" w:cs="Arial"/>
-          <w:sz w:val="24"/>
-          <w:szCs w:val="24"/>
-        </w:rPr>
-        <w:t>Usuário como administrador: Quero receber pedidos dos clientes e poder coordenar a compra diretamente com os fornecedores de maneira eficiente.</w:t>
-      </w:r>
+          <w:sz w:val="28"/>
+          <w:szCs w:val="28"/>
+        </w:rPr>
+      </w:pPr>
     </w:p>
     <w:p>
       <w:pPr>
@@ -463,90 +997,166 @@
           <w:rFonts w:ascii="Arial" w:hAnsi="Arial" w:cs="Arial"/>
           <w:b/>
           <w:bCs/>
-          <w:sz w:val="24"/>
-          <w:szCs w:val="24"/>
-        </w:rPr>
-      </w:pPr>
+          <w:sz w:val="28"/>
+          <w:szCs w:val="28"/>
+        </w:rPr>
+      </w:pPr>
+      <w:proofErr w:type="spellStart"/>
       <w:r>
         <w:rPr>
           <w:rFonts w:ascii="Arial" w:hAnsi="Arial" w:cs="Arial"/>
           <w:b/>
           <w:bCs/>
-          <w:sz w:val="24"/>
-          <w:szCs w:val="24"/>
-        </w:rPr>
-        <w:t>Requisitos do Produto</w:t>
-      </w:r>
+          <w:sz w:val="28"/>
+          <w:szCs w:val="28"/>
+        </w:rPr>
+        <w:lastRenderedPageBreak/>
+        <w:t>Gerênciar</w:t>
+      </w:r>
+      <w:proofErr w:type="spellEnd"/>
       <w:r>
         <w:rPr>
           <w:rFonts w:ascii="Arial" w:hAnsi="Arial" w:cs="Arial"/>
           <w:b/>
           <w:bCs/>
-          <w:sz w:val="24"/>
-          <w:szCs w:val="24"/>
-        </w:rPr>
-        <w:t>:</w:t>
-      </w:r>
-    </w:p>
-    <w:p>
-      <w:pPr>
-        <w:rPr>
-          <w:rFonts w:ascii="Arial" w:hAnsi="Arial" w:cs="Arial"/>
-          <w:sz w:val="24"/>
-          <w:szCs w:val="24"/>
-        </w:rPr>
-      </w:pPr>
-      <w:r>
-        <w:rPr>
-          <w:rFonts w:ascii="Arial" w:hAnsi="Arial" w:cs="Arial"/>
-          <w:sz w:val="24"/>
-          <w:szCs w:val="24"/>
-        </w:rPr>
-        <w:t>Filtragem por modelo de carro: Sistema que permite aos usuários inserir informações sobre o veículo e filtrar produtos compatíveis.</w:t>
-      </w:r>
-    </w:p>
-    <w:p>
-      <w:pPr>
-        <w:rPr>
-          <w:rFonts w:ascii="Arial" w:hAnsi="Arial" w:cs="Arial"/>
-          <w:sz w:val="24"/>
-          <w:szCs w:val="24"/>
-        </w:rPr>
-      </w:pPr>
-      <w:r>
-        <w:rPr>
-          <w:rFonts w:ascii="Arial" w:hAnsi="Arial" w:cs="Arial"/>
-          <w:sz w:val="24"/>
-          <w:szCs w:val="24"/>
-        </w:rPr>
-        <w:t xml:space="preserve">Integração com fornecedores: Facilitação da compra dos produtos selecionados com fornecedores </w:t>
-      </w:r>
-      <w:r>
-        <w:rPr>
-          <w:rFonts w:ascii="Arial" w:hAnsi="Arial" w:cs="Arial"/>
-          <w:sz w:val="24"/>
-          <w:szCs w:val="24"/>
-        </w:rPr>
-        <w:t>da NavPro</w:t>
-      </w:r>
-      <w:r>
-        <w:rPr>
-          <w:rFonts w:ascii="Arial" w:hAnsi="Arial" w:cs="Arial"/>
-          <w:sz w:val="24"/>
-          <w:szCs w:val="24"/>
-        </w:rPr>
-        <w:t>.</w:t>
-      </w:r>
-    </w:p>
-    <w:p>
-      <w:r>
-        <w:rPr>
-          <w:rFonts w:ascii="Arial" w:hAnsi="Arial" w:cs="Arial"/>
-          <w:sz w:val="24"/>
-          <w:szCs w:val="24"/>
-        </w:rPr>
-        <w:t>Gestão de pedidos: Ferramentas para que administradores possam gerenciar e coordenar pedidos de clientes.</w:t>
-      </w:r>
+          <w:sz w:val="28"/>
+          <w:szCs w:val="28"/>
+        </w:rPr>
+        <w:t xml:space="preserve"> Produto:</w:t>
+      </w:r>
+      <w:r>
+        <w:rPr>
+          <w:rFonts w:ascii="Arial" w:hAnsi="Arial" w:cs="Arial"/>
+          <w:b/>
+          <w:bCs/>
+          <w:noProof/>
+          <w:sz w:val="28"/>
+          <w:szCs w:val="28"/>
+        </w:rPr>
+        <w:drawing>
+          <wp:inline distT="0" distB="0" distL="0" distR="0" wp14:anchorId="372DD1E3" wp14:editId="73D9B9C5">
+            <wp:extent cx="5400040" cy="2684145"/>
+            <wp:effectExtent l="0" t="0" r="0" b="0"/>
+            <wp:docPr id="1502020390" name="Imagem 1"/>
+            <wp:cNvGraphicFramePr>
+              <a:graphicFrameLocks xmlns:a="http://schemas.openxmlformats.org/drawingml/2006/main" noChangeAspect="1"/>
+            </wp:cNvGraphicFramePr>
+            <a:graphic xmlns:a="http://schemas.openxmlformats.org/drawingml/2006/main">
+              <a:graphicData uri="http://schemas.openxmlformats.org/drawingml/2006/picture">
+                <pic:pic xmlns:pic="http://schemas.openxmlformats.org/drawingml/2006/picture">
+                  <pic:nvPicPr>
+                    <pic:cNvPr id="1502020390" name=""/>
+                    <pic:cNvPicPr/>
+                  </pic:nvPicPr>
+                  <pic:blipFill>
+                    <a:blip r:embed="rId11"/>
+                    <a:stretch>
+                      <a:fillRect/>
+                    </a:stretch>
+                  </pic:blipFill>
+                  <pic:spPr>
+                    <a:xfrm>
+                      <a:off x="0" y="0"/>
+                      <a:ext cx="5400040" cy="2684145"/>
+                    </a:xfrm>
+                    <a:prstGeom prst="rect">
+                      <a:avLst/>
+                    </a:prstGeom>
+                  </pic:spPr>
+                </pic:pic>
+              </a:graphicData>
+            </a:graphic>
+          </wp:inline>
+        </w:drawing>
+      </w:r>
+    </w:p>
+    <w:p>
+      <w:pPr>
+        <w:rPr>
+          <w:rFonts w:ascii="Arial" w:hAnsi="Arial" w:cs="Arial"/>
+          <w:b/>
+          <w:bCs/>
+          <w:sz w:val="28"/>
+          <w:szCs w:val="28"/>
+        </w:rPr>
+      </w:pPr>
+      <w:r>
+        <w:rPr>
+          <w:rFonts w:ascii="Arial" w:hAnsi="Arial" w:cs="Arial"/>
+          <w:b/>
+          <w:bCs/>
+          <w:sz w:val="28"/>
+          <w:szCs w:val="28"/>
+        </w:rPr>
+        <w:t>Pesquisar Produto:</w:t>
+      </w:r>
+    </w:p>
+    <w:p>
+      <w:pPr>
+        <w:rPr>
+          <w:rFonts w:ascii="Arial" w:hAnsi="Arial" w:cs="Arial"/>
+          <w:b/>
+          <w:bCs/>
+          <w:sz w:val="28"/>
+          <w:szCs w:val="28"/>
+        </w:rPr>
+      </w:pPr>
+      <w:r>
+        <w:rPr>
+          <w:rFonts w:ascii="Arial" w:hAnsi="Arial" w:cs="Arial"/>
+          <w:b/>
+          <w:bCs/>
+          <w:noProof/>
+          <w:sz w:val="28"/>
+          <w:szCs w:val="28"/>
+        </w:rPr>
+        <w:drawing>
+          <wp:inline distT="0" distB="0" distL="0" distR="0" wp14:anchorId="02B89F46" wp14:editId="7FC2F8B3">
+            <wp:extent cx="5400040" cy="2704465"/>
+            <wp:effectExtent l="0" t="0" r="0" b="0"/>
+            <wp:docPr id="422668105" name="Imagem 1"/>
+            <wp:cNvGraphicFramePr>
+              <a:graphicFrameLocks xmlns:a="http://schemas.openxmlformats.org/drawingml/2006/main" noChangeAspect="1"/>
+            </wp:cNvGraphicFramePr>
+            <a:graphic xmlns:a="http://schemas.openxmlformats.org/drawingml/2006/main">
+              <a:graphicData uri="http://schemas.openxmlformats.org/drawingml/2006/picture">
+                <pic:pic xmlns:pic="http://schemas.openxmlformats.org/drawingml/2006/picture">
+                  <pic:nvPicPr>
+                    <pic:cNvPr id="422668105" name=""/>
+                    <pic:cNvPicPr/>
+                  </pic:nvPicPr>
+                  <pic:blipFill>
+                    <a:blip r:embed="rId12"/>
+                    <a:stretch>
+                      <a:fillRect/>
+                    </a:stretch>
+                  </pic:blipFill>
+                  <pic:spPr>
+                    <a:xfrm>
+                      <a:off x="0" y="0"/>
+                      <a:ext cx="5400040" cy="2704465"/>
+                    </a:xfrm>
+                    <a:prstGeom prst="rect">
+                      <a:avLst/>
+                    </a:prstGeom>
+                  </pic:spPr>
+                </pic:pic>
+              </a:graphicData>
+            </a:graphic>
+          </wp:inline>
+        </w:drawing>
+      </w:r>
+    </w:p>
+    <w:p>
+      <w:pPr>
+        <w:rPr>
+          <w:rFonts w:ascii="Arial" w:hAnsi="Arial" w:cs="Arial"/>
+          <w:b/>
+          <w:bCs/>
+          <w:sz w:val="28"/>
+          <w:szCs w:val="28"/>
+        </w:rPr>
+      </w:pPr>
     </w:p>
     <w:p>
       <w:pPr>
@@ -569,463 +1179,7 @@
           <w:sz w:val="30"/>
           <w:szCs w:val="30"/>
         </w:rPr>
-        <w:t>Projeto da solução</w:t>
-      </w:r>
-    </w:p>
-    <w:p>
-      <w:pPr>
-        <w:rPr>
-          <w:rFonts w:ascii="Arial" w:hAnsi="Arial" w:cs="Arial"/>
-          <w:b/>
-          <w:bCs/>
-          <w:sz w:val="28"/>
-          <w:szCs w:val="28"/>
-        </w:rPr>
-      </w:pPr>
-      <w:r>
-        <w:rPr>
-          <w:rFonts w:ascii="Arial" w:hAnsi="Arial" w:cs="Arial"/>
-          <w:b/>
-          <w:bCs/>
-          <w:sz w:val="28"/>
-          <w:szCs w:val="28"/>
-        </w:rPr>
-        <w:t>Arquitetura do Software</w:t>
-      </w:r>
-      <w:r>
-        <w:rPr>
-          <w:rFonts w:ascii="Arial" w:hAnsi="Arial" w:cs="Arial"/>
-          <w:b/>
-          <w:bCs/>
-          <w:sz w:val="28"/>
-          <w:szCs w:val="28"/>
-        </w:rPr>
-        <w:t>:</w:t>
-      </w:r>
-    </w:p>
-    <w:p>
-      <w:pPr>
-        <w:pStyle w:val="PargrafodaLista"/>
-        <w:numPr>
-          <w:ilvl w:val="0"/>
-          <w:numId w:val="3"/>
-        </w:numPr>
-        <w:rPr>
-          <w:rFonts w:ascii="Arial" w:hAnsi="Arial" w:cs="Arial"/>
-          <w:sz w:val="24"/>
-          <w:szCs w:val="24"/>
-        </w:rPr>
-      </w:pPr>
-      <w:r>
-        <w:rPr>
-          <w:rFonts w:ascii="Arial" w:hAnsi="Arial" w:cs="Arial"/>
-          <w:sz w:val="24"/>
-          <w:szCs w:val="24"/>
-        </w:rPr>
-        <w:t xml:space="preserve">Frontend: Desenvolvido </w:t>
-      </w:r>
-      <w:r>
-        <w:rPr>
-          <w:rFonts w:ascii="Arial" w:hAnsi="Arial" w:cs="Arial"/>
-          <w:sz w:val="24"/>
-          <w:szCs w:val="24"/>
-        </w:rPr>
-        <w:t xml:space="preserve">somente com Javascript, CSS e HTML5 </w:t>
-      </w:r>
-      <w:r>
-        <w:rPr>
-          <w:rFonts w:ascii="Arial" w:hAnsi="Arial" w:cs="Arial"/>
-          <w:sz w:val="24"/>
-          <w:szCs w:val="24"/>
-        </w:rPr>
-        <w:t>para uma interface de usuário dinâmica e responsiva.</w:t>
-      </w:r>
-    </w:p>
-    <w:p>
-      <w:pPr>
-        <w:pStyle w:val="PargrafodaLista"/>
-        <w:numPr>
-          <w:ilvl w:val="0"/>
-          <w:numId w:val="3"/>
-        </w:numPr>
-        <w:rPr>
-          <w:rFonts w:ascii="Arial" w:hAnsi="Arial" w:cs="Arial"/>
-          <w:sz w:val="24"/>
-          <w:szCs w:val="24"/>
-        </w:rPr>
-      </w:pPr>
-      <w:r>
-        <w:rPr>
-          <w:rFonts w:ascii="Arial" w:hAnsi="Arial" w:cs="Arial"/>
-          <w:sz w:val="24"/>
-          <w:szCs w:val="24"/>
-        </w:rPr>
-        <w:t xml:space="preserve">Backend: Utilização de </w:t>
-      </w:r>
-      <w:r>
-        <w:rPr>
-          <w:rFonts w:ascii="Arial" w:hAnsi="Arial" w:cs="Arial"/>
-          <w:sz w:val="24"/>
-          <w:szCs w:val="24"/>
-        </w:rPr>
-        <w:t>java Spring Boot 3.0</w:t>
-      </w:r>
-      <w:r>
-        <w:rPr>
-          <w:rFonts w:ascii="Arial" w:hAnsi="Arial" w:cs="Arial"/>
-          <w:sz w:val="24"/>
-          <w:szCs w:val="24"/>
-        </w:rPr>
-        <w:t xml:space="preserve"> para a gestão de lógica de negócios e integração com APIs.</w:t>
-      </w:r>
-    </w:p>
-    <w:p>
-      <w:pPr>
-        <w:pStyle w:val="PargrafodaLista"/>
-        <w:numPr>
-          <w:ilvl w:val="0"/>
-          <w:numId w:val="3"/>
-        </w:numPr>
-        <w:rPr>
-          <w:rFonts w:ascii="Arial" w:hAnsi="Arial" w:cs="Arial"/>
-          <w:sz w:val="24"/>
-          <w:szCs w:val="24"/>
-        </w:rPr>
-      </w:pPr>
-      <w:r>
-        <w:rPr>
-          <w:rFonts w:ascii="Arial" w:hAnsi="Arial" w:cs="Arial"/>
-          <w:sz w:val="24"/>
-          <w:szCs w:val="24"/>
-        </w:rPr>
-        <w:t xml:space="preserve">Banco de Dados: </w:t>
-      </w:r>
-      <w:r>
-        <w:rPr>
-          <w:rFonts w:ascii="Arial" w:hAnsi="Arial" w:cs="Arial"/>
-          <w:sz w:val="24"/>
-          <w:szCs w:val="24"/>
-        </w:rPr>
-        <w:t>MySQL</w:t>
-      </w:r>
-      <w:r>
-        <w:rPr>
-          <w:rFonts w:ascii="Arial" w:hAnsi="Arial" w:cs="Arial"/>
-          <w:sz w:val="24"/>
-          <w:szCs w:val="24"/>
-        </w:rPr>
-        <w:t xml:space="preserve"> para armazenar informações sobre produtos, pedidos e dados dos clientes.</w:t>
-      </w:r>
-    </w:p>
-    <w:p>
-      <w:pPr>
-        <w:pStyle w:val="PargrafodaLista"/>
-        <w:numPr>
-          <w:ilvl w:val="0"/>
-          <w:numId w:val="3"/>
-        </w:numPr>
-        <w:rPr>
-          <w:rFonts w:ascii="Arial" w:hAnsi="Arial" w:cs="Arial"/>
-          <w:sz w:val="24"/>
-          <w:szCs w:val="24"/>
-        </w:rPr>
-      </w:pPr>
-      <w:r>
-        <w:rPr>
-          <w:rFonts w:ascii="Arial" w:hAnsi="Arial" w:cs="Arial"/>
-          <w:sz w:val="24"/>
-          <w:szCs w:val="24"/>
-        </w:rPr>
-        <w:t xml:space="preserve">Integração com APIs: APIs do </w:t>
-      </w:r>
-      <w:r>
-        <w:rPr>
-          <w:rFonts w:ascii="Arial" w:hAnsi="Arial" w:cs="Arial"/>
-          <w:sz w:val="24"/>
-          <w:szCs w:val="24"/>
-        </w:rPr>
-        <w:t>mercado pago e Correios</w:t>
-      </w:r>
-      <w:r>
-        <w:rPr>
-          <w:rFonts w:ascii="Arial" w:hAnsi="Arial" w:cs="Arial"/>
-          <w:sz w:val="24"/>
-          <w:szCs w:val="24"/>
-        </w:rPr>
-        <w:t xml:space="preserve"> para facilitar a busca de produtos e gestão de compras.</w:t>
-      </w:r>
-    </w:p>
-    <w:p>
-      <w:pPr>
-        <w:pStyle w:val="PargrafodaLista"/>
-        <w:numPr>
-          <w:ilvl w:val="0"/>
-          <w:numId w:val="3"/>
-        </w:numPr>
-        <w:rPr>
-          <w:rFonts w:ascii="Arial" w:hAnsi="Arial" w:cs="Arial"/>
-          <w:sz w:val="24"/>
-          <w:szCs w:val="24"/>
-        </w:rPr>
-      </w:pPr>
-      <w:r>
-        <w:rPr>
-          <w:rFonts w:ascii="Arial" w:hAnsi="Arial" w:cs="Arial"/>
-          <w:sz w:val="24"/>
-          <w:szCs w:val="24"/>
-        </w:rPr>
-        <w:t>Componentes Arquiteturais</w:t>
-      </w:r>
-    </w:p>
-    <w:p>
-      <w:pPr>
-        <w:pStyle w:val="PargrafodaLista"/>
-        <w:numPr>
-          <w:ilvl w:val="0"/>
-          <w:numId w:val="3"/>
-        </w:numPr>
-        <w:rPr>
-          <w:rFonts w:ascii="Arial" w:hAnsi="Arial" w:cs="Arial"/>
-          <w:sz w:val="24"/>
-          <w:szCs w:val="24"/>
-        </w:rPr>
-      </w:pPr>
-      <w:r>
-        <w:rPr>
-          <w:rFonts w:ascii="Arial" w:hAnsi="Arial" w:cs="Arial"/>
-          <w:sz w:val="24"/>
-          <w:szCs w:val="24"/>
-        </w:rPr>
-        <w:t>Interface de Usuário: Formulários de entrada para informações do veículo e exibição de produtos compatíveis.</w:t>
-      </w:r>
-    </w:p>
-    <w:p>
-      <w:pPr>
-        <w:pStyle w:val="PargrafodaLista"/>
-        <w:numPr>
-          <w:ilvl w:val="0"/>
-          <w:numId w:val="3"/>
-        </w:numPr>
-        <w:rPr>
-          <w:rFonts w:ascii="Arial" w:hAnsi="Arial" w:cs="Arial"/>
-          <w:sz w:val="24"/>
-          <w:szCs w:val="24"/>
-        </w:rPr>
-      </w:pPr>
-      <w:r>
-        <w:rPr>
-          <w:rFonts w:ascii="Arial" w:hAnsi="Arial" w:cs="Arial"/>
-          <w:sz w:val="24"/>
-          <w:szCs w:val="24"/>
-        </w:rPr>
-        <w:lastRenderedPageBreak/>
-        <w:t>Sistema de Filtragem: Módulo que aplica filtros de compatibilidade entre veículos e produtos.</w:t>
-      </w:r>
-    </w:p>
-    <w:p>
-      <w:pPr>
-        <w:pStyle w:val="PargrafodaLista"/>
-        <w:numPr>
-          <w:ilvl w:val="0"/>
-          <w:numId w:val="3"/>
-        </w:numPr>
-        <w:rPr>
-          <w:rFonts w:ascii="Arial" w:hAnsi="Arial" w:cs="Arial"/>
-          <w:sz w:val="24"/>
-          <w:szCs w:val="24"/>
-        </w:rPr>
-      </w:pPr>
-      <w:r>
-        <w:rPr>
-          <w:rFonts w:ascii="Arial" w:hAnsi="Arial" w:cs="Arial"/>
-          <w:sz w:val="24"/>
-          <w:szCs w:val="24"/>
-        </w:rPr>
-        <w:t>Gestão de Pedidos: Dashboard para administradores acompanharem os pedidos e status das compras.</w:t>
-      </w:r>
-    </w:p>
-    <w:p>
-      <w:pPr>
-        <w:pStyle w:val="PargrafodaLista"/>
-        <w:numPr>
-          <w:ilvl w:val="0"/>
-          <w:numId w:val="3"/>
-        </w:numPr>
-      </w:pPr>
-      <w:r>
-        <w:rPr>
-          <w:rFonts w:ascii="Arial" w:hAnsi="Arial" w:cs="Arial"/>
-          <w:sz w:val="24"/>
-          <w:szCs w:val="24"/>
-        </w:rPr>
-        <w:t>Integração de Pagamento: Módulo para facilitar pagamentos seguros e gestão de métodos de pagamento.</w:t>
-      </w:r>
-    </w:p>
-    <w:p>
-      <w:pPr>
-        <w:pStyle w:val="PargrafodaLista"/>
-        <w:numPr>
-          <w:ilvl w:val="0"/>
-          <w:numId w:val="1"/>
-        </w:numPr>
-        <w:rPr>
-          <w:rFonts w:ascii="Arial" w:hAnsi="Arial" w:cs="Arial"/>
-          <w:b/>
-          <w:sz w:val="30"/>
-          <w:szCs w:val="30"/>
-        </w:rPr>
-      </w:pPr>
-      <w:r>
-        <w:rPr>
-          <w:rFonts w:ascii="Arial" w:hAnsi="Arial" w:cs="Arial"/>
-          <w:b/>
-          <w:sz w:val="30"/>
-          <w:szCs w:val="30"/>
-        </w:rPr>
         <w:t>Artefatos principais</w:t>
-      </w:r>
-    </w:p>
-    <w:p>
-      <w:pPr>
-        <w:ind w:left="360"/>
-        <w:jc w:val="both"/>
-        <w:rPr>
-          <w:rFonts w:ascii="Arial" w:hAnsi="Arial" w:cs="Arial"/>
-          <w:sz w:val="24"/>
-          <w:szCs w:val="24"/>
-        </w:rPr>
-      </w:pPr>
-      <w:r>
-        <w:rPr>
-          <w:rFonts w:ascii="Arial" w:hAnsi="Arial" w:cs="Arial"/>
-          <w:b/>
-          <w:bCs/>
-          <w:sz w:val="24"/>
-          <w:szCs w:val="24"/>
-        </w:rPr>
-        <w:t>Softwar</w:t>
-      </w:r>
-      <w:r>
-        <w:rPr>
-          <w:rFonts w:ascii="Arial" w:hAnsi="Arial" w:cs="Arial"/>
-          <w:b/>
-          <w:bCs/>
-          <w:sz w:val="28"/>
-          <w:szCs w:val="28"/>
-        </w:rPr>
-        <w:t>e</w:t>
-      </w:r>
-      <w:r>
-        <w:rPr>
-          <w:rFonts w:ascii="Arial" w:hAnsi="Arial" w:cs="Arial"/>
-          <w:b/>
-          <w:bCs/>
-          <w:sz w:val="28"/>
-          <w:szCs w:val="28"/>
-        </w:rPr>
-        <w:t>:</w:t>
-      </w:r>
-    </w:p>
-    <w:p>
-      <w:pPr>
-        <w:pStyle w:val="PargrafodaLista"/>
-        <w:numPr>
-          <w:ilvl w:val="0"/>
-          <w:numId w:val="6"/>
-        </w:numPr>
-        <w:jc w:val="both"/>
-        <w:rPr>
-          <w:rFonts w:ascii="Arial" w:hAnsi="Arial" w:cs="Arial"/>
-          <w:sz w:val="24"/>
-          <w:szCs w:val="24"/>
-        </w:rPr>
-      </w:pPr>
-      <w:r>
-        <w:rPr>
-          <w:rFonts w:ascii="Arial" w:hAnsi="Arial" w:cs="Arial"/>
-          <w:sz w:val="24"/>
-          <w:szCs w:val="24"/>
-        </w:rPr>
-        <w:t>Site responsivo: Plataforma web que permite a filtragem e seleção de produtos multimídia compatíveis.</w:t>
-      </w:r>
-    </w:p>
-    <w:p>
-      <w:pPr>
-        <w:pStyle w:val="PargrafodaLista"/>
-        <w:numPr>
-          <w:ilvl w:val="0"/>
-          <w:numId w:val="6"/>
-        </w:numPr>
-        <w:jc w:val="both"/>
-        <w:rPr>
-          <w:rFonts w:ascii="Arial" w:hAnsi="Arial" w:cs="Arial"/>
-          <w:sz w:val="24"/>
-          <w:szCs w:val="24"/>
-        </w:rPr>
-      </w:pPr>
-      <w:r>
-        <w:rPr>
-          <w:rFonts w:ascii="Arial" w:hAnsi="Arial" w:cs="Arial"/>
-          <w:sz w:val="24"/>
-          <w:szCs w:val="24"/>
-        </w:rPr>
-        <w:t>Dashboard de administração: Ferramenta para administradores gerenciarem pedidos e interações com fornecedores.</w:t>
-      </w:r>
-    </w:p>
-    <w:p>
-      <w:pPr>
-        <w:ind w:left="360"/>
-        <w:jc w:val="both"/>
-        <w:rPr>
-          <w:rFonts w:ascii="Arial" w:hAnsi="Arial" w:cs="Arial"/>
-          <w:b/>
-          <w:bCs/>
-          <w:sz w:val="28"/>
-          <w:szCs w:val="28"/>
-        </w:rPr>
-      </w:pPr>
-      <w:r>
-        <w:rPr>
-          <w:rFonts w:ascii="Arial" w:hAnsi="Arial" w:cs="Arial"/>
-          <w:b/>
-          <w:bCs/>
-          <w:sz w:val="28"/>
-          <w:szCs w:val="28"/>
-        </w:rPr>
-        <w:t>Prototipagem</w:t>
-      </w:r>
-      <w:r>
-        <w:rPr>
-          <w:rFonts w:ascii="Arial" w:hAnsi="Arial" w:cs="Arial"/>
-          <w:b/>
-          <w:bCs/>
-          <w:sz w:val="28"/>
-          <w:szCs w:val="28"/>
-        </w:rPr>
-        <w:t>:</w:t>
-      </w:r>
-    </w:p>
-    <w:p>
-      <w:pPr>
-        <w:pStyle w:val="PargrafodaLista"/>
-        <w:numPr>
-          <w:ilvl w:val="0"/>
-          <w:numId w:val="5"/>
-        </w:numPr>
-        <w:jc w:val="both"/>
-        <w:rPr>
-          <w:rFonts w:ascii="Arial" w:hAnsi="Arial" w:cs="Arial"/>
-          <w:sz w:val="24"/>
-          <w:szCs w:val="24"/>
-        </w:rPr>
-      </w:pPr>
-      <w:r>
-        <w:rPr>
-          <w:rFonts w:ascii="Arial" w:hAnsi="Arial" w:cs="Arial"/>
-          <w:sz w:val="24"/>
-          <w:szCs w:val="24"/>
-        </w:rPr>
-        <w:t>Wireframes: Esboços das páginas principais do site, incluindo filtros de busca e telas de resultados.</w:t>
       </w:r>
     </w:p>
     <w:p>
@@ -1159,16 +1313,29 @@
           <w:sz w:val="24"/>
           <w:szCs w:val="24"/>
         </w:rPr>
-        <w:t xml:space="preserve">Casos de uso: Técnica de Documentação que representa graficamente os </w:t>
-      </w:r>
-      <w:r>
-        <w:rPr>
-          <w:rFonts w:ascii="Arial" w:hAnsi="Arial" w:cs="Arial"/>
-          <w:sz w:val="24"/>
-          <w:szCs w:val="24"/>
-        </w:rPr>
-        <w:t>possíveis casos de interação dos usuários com o sistema</w:t>
-      </w:r>
+        <w:t>Casos de uso: Técnica de Documentação que representa graficamente os possíveis casos de interação dos usuários com o sistema Link: (</w:t>
+      </w:r>
+      <w:hyperlink r:id="rId13" w:history="1">
+        <w:r>
+          <w:rPr>
+            <w:rStyle w:val="Hyperlink"/>
+            <w:rFonts w:ascii="Arial" w:hAnsi="Arial" w:cs="Arial"/>
+            <w:sz w:val="24"/>
+            <w:szCs w:val="24"/>
+          </w:rPr>
+          <w:t>https://github.com/ICEI-PUC-Minas-PPLES-TI/plf-es-2024-1-ti3-8966100-de-pinho-</w:t>
+        </w:r>
+        <w:r>
+          <w:rPr>
+            <w:rStyle w:val="Hyperlink"/>
+            <w:rFonts w:ascii="Arial" w:hAnsi="Arial" w:cs="Arial"/>
+            <w:sz w:val="24"/>
+            <w:szCs w:val="24"/>
+          </w:rPr>
+          <w:lastRenderedPageBreak/>
+          <w:t>multimidias/blob/master/Artefatos/Diagramas/Caso%20de%20uso.png</w:t>
+        </w:r>
+      </w:hyperlink>
     </w:p>
     <w:p>
       <w:pPr>
@@ -1190,7 +1357,29 @@
           <w:sz w:val="24"/>
           <w:szCs w:val="24"/>
         </w:rPr>
-        <w:t>Diagrama de Classe: Diagrama detalhando as classes e respectivas funcionalidades e responsabilidades no projeto</w:t>
+        <w:t>Diagrama de Classe: Diagrama detalhando as classes e respectivas funcionalidades e responsabilidades no projeto Link:(</w:t>
+      </w:r>
+      <w:r>
+        <w:t xml:space="preserve"> </w:t>
+      </w:r>
+      <w:hyperlink r:id="rId14" w:history="1">
+        <w:r>
+          <w:rPr>
+            <w:rStyle w:val="Hyperlink"/>
+            <w:rFonts w:ascii="Arial" w:hAnsi="Arial" w:cs="Arial"/>
+            <w:sz w:val="24"/>
+            <w:szCs w:val="24"/>
+          </w:rPr>
+          <w:t>https://github.com/ICEI-PUC-Minas-PPLES-TI/plf-es-2024-1-ti3-8966100-de-pinho-multimidias/blob/master/Artefatos/Diagramas/DC%20Banco%20de%20Dados.png</w:t>
+        </w:r>
+      </w:hyperlink>
+      <w:r>
+        <w:rPr>
+          <w:rFonts w:ascii="Arial" w:hAnsi="Arial" w:cs="Arial"/>
+          <w:sz w:val="24"/>
+          <w:szCs w:val="24"/>
+        </w:rPr>
+        <w:t>)</w:t>
       </w:r>
     </w:p>
     <w:p>
@@ -1235,6 +1424,7 @@
         </w:rPr>
         <w:t xml:space="preserve">Este projeto visa solucionar a complexidade enfrentada pelos clientes na compra de multimídias compatíveis com seus veículos, oferecendo uma plataforma intuitiva que filtra produtos por modelo de carro e facilita a gestão de pedidos pelos administradores. Os principais resultados incluem um site funcional e responsivo, um sistema eficiente de filtragem de produtos, e uma integração segura com fornecedores do </w:t>
       </w:r>
+      <w:proofErr w:type="spellStart"/>
       <w:r>
         <w:rPr>
           <w:rFonts w:ascii="Arial" w:hAnsi="Arial" w:cs="Arial"/>
@@ -1243,6 +1433,7 @@
         </w:rPr>
         <w:t>NavPro</w:t>
       </w:r>
+      <w:proofErr w:type="spellEnd"/>
       <w:r>
         <w:rPr>
           <w:rFonts w:ascii="Arial" w:hAnsi="Arial" w:cs="Arial"/>
@@ -1291,47 +1482,48 @@
     </w:p>
     <w:p>
       <w:pPr>
-        <w:pStyle w:val="PargrafodaLista"/>
-        <w:numPr>
-          <w:ilvl w:val="0"/>
-          <w:numId w:val="2"/>
-        </w:numPr>
         <w:jc w:val="both"/>
-      </w:pPr>
-      <w:r>
-        <w:rPr>
-          <w:rFonts w:ascii="Arial" w:hAnsi="Arial" w:cs="Arial"/>
-          <w:sz w:val="24"/>
-          <w:szCs w:val="24"/>
-        </w:rPr>
-        <w:t xml:space="preserve">As referências e citações devem ser feitas usando a norma da </w:t>
-      </w:r>
-      <w:r>
-        <w:rPr>
-          <w:rFonts w:ascii="Arial" w:hAnsi="Arial" w:cs="Arial"/>
-          <w:sz w:val="24"/>
-          <w:szCs w:val="24"/>
-        </w:rPr>
-        <w:lastRenderedPageBreak/>
-        <w:t xml:space="preserve">ABNT/PUC </w:t>
-      </w:r>
-      <w:r>
-        <w:rPr>
-          <w:rFonts w:ascii="Arial" w:hAnsi="Arial" w:cs="Arial"/>
-          <w:sz w:val="24"/>
-          <w:szCs w:val="24"/>
-        </w:rPr>
-        <w:t xml:space="preserve">Minas </w:t>
-      </w:r>
-      <w:r>
-        <w:rPr>
-          <w:rFonts w:ascii="Arial" w:hAnsi="Arial" w:cs="Arial"/>
-          <w:sz w:val="24"/>
-          <w:szCs w:val="24"/>
-        </w:rPr>
-        <w:t>(</w:t>
-      </w:r>
-      <w:hyperlink r:id="rId8" w:history="1">
+        <w:rPr>
+          <w:rFonts w:ascii="Arial" w:hAnsi="Arial" w:cs="Arial"/>
+          <w:sz w:val="24"/>
+          <w:szCs w:val="24"/>
+        </w:rPr>
+      </w:pPr>
+      <w:r>
+        <w:rPr>
+          <w:rFonts w:ascii="Arial" w:hAnsi="Arial" w:cs="Arial"/>
+          <w:sz w:val="24"/>
+          <w:szCs w:val="24"/>
+        </w:rPr>
+        <w:t>Referên</w:t>
+      </w:r>
+      <w:r>
+        <w:rPr>
+          <w:rFonts w:ascii="Arial" w:hAnsi="Arial" w:cs="Arial"/>
+          <w:sz w:val="24"/>
+          <w:szCs w:val="24"/>
+        </w:rPr>
+        <w:t>cias:</w:t>
+      </w:r>
+    </w:p>
+    <w:p>
+      <w:pPr>
+        <w:jc w:val="both"/>
+        <w:rPr>
+          <w:rFonts w:ascii="Arial" w:hAnsi="Arial" w:cs="Arial"/>
+          <w:sz w:val="24"/>
+          <w:szCs w:val="24"/>
+        </w:rPr>
+      </w:pPr>
+      <w:r>
+        <w:rPr>
+          <w:rFonts w:ascii="Arial" w:hAnsi="Arial" w:cs="Arial"/>
+          <w:sz w:val="24"/>
+          <w:szCs w:val="24"/>
+        </w:rPr>
+        <w:t xml:space="preserve"> (</w:t>
+      </w:r>
+      <w:hyperlink r:id="rId15" w:history="1">
         <w:r>
           <w:rPr>
             <w:rStyle w:val="Hyperlink"/>
@@ -1353,20 +1545,51 @@
     </w:p>
     <w:p>
       <w:pPr>
+        <w:jc w:val="both"/>
+        <w:rPr>
+          <w:rFonts w:ascii="Arial" w:hAnsi="Arial" w:cs="Arial"/>
+          <w:sz w:val="24"/>
+          <w:szCs w:val="24"/>
+        </w:rPr>
+      </w:pPr>
+      <w:r>
+        <w:rPr>
+          <w:rFonts w:ascii="Arial" w:hAnsi="Arial" w:cs="Arial"/>
+          <w:sz w:val="24"/>
+          <w:szCs w:val="24"/>
+        </w:rPr>
+        <w:t>(</w:t>
+      </w:r>
+      <w:hyperlink r:id="rId16" w:history="1">
+        <w:r>
+          <w:rPr>
+            <w:rStyle w:val="Hyperlink"/>
+            <w:rFonts w:ascii="Arial" w:hAnsi="Arial" w:cs="Arial"/>
+            <w:sz w:val="24"/>
+            <w:szCs w:val="24"/>
+          </w:rPr>
+          <w:t>https://github.com/ICEI-PUC-Minas-PPLES-TI/plf-es-2024-1-ti3-8966100-de-pinho-multimidias</w:t>
+        </w:r>
+      </w:hyperlink>
+      <w:r>
+        <w:rPr>
+          <w:rFonts w:ascii="Arial" w:hAnsi="Arial" w:cs="Arial"/>
+          <w:sz w:val="24"/>
+          <w:szCs w:val="24"/>
+        </w:rPr>
+        <w:t>)</w:t>
+      </w:r>
+    </w:p>
+    <w:p>
+      <w:pPr>
+        <w:jc w:val="both"/>
+      </w:pPr>
+    </w:p>
+    <w:p>
+      <w:pPr>
         <w:pStyle w:val="PargrafodaLista"/>
-        <w:numPr>
-          <w:ilvl w:val="0"/>
-          <w:numId w:val="2"/>
-        </w:numPr>
-      </w:pPr>
-      <w:r>
-        <w:rPr>
-          <w:rFonts w:ascii="Arial" w:hAnsi="Arial" w:cs="Arial"/>
-          <w:sz w:val="24"/>
-          <w:szCs w:val="24"/>
-        </w:rPr>
-        <w:t>Uma versão em alta resolução das figuras presentes no texto deve ser encaminhada separadamente.</w:t>
-      </w:r>
+        <w:ind w:left="4808"/>
+      </w:pPr>
     </w:p>
     <w:sectPr>
       <w:pgSz w:w="11906" w:h="16838"/>
@@ -1969,6 +2192,119 @@
     </w:lvl>
   </w:abstractNum>
   <w:abstractNum w:abstractNumId="5" w15:restartNumberingAfterBreak="0">
+    <w:nsid w:val="696C1BE2"/>
+    <w:multiLevelType w:val="hybridMultilevel"/>
+    <w:tmpl w:val="173CAE82"/>
+    <w:lvl w:ilvl="0" w:tplc="04090001">
+      <w:start w:val="1"/>
+      <w:numFmt w:val="bullet"/>
+      <w:lvlText w:val=""/>
+      <w:lvlJc w:val="left"/>
+      <w:pPr>
+        <w:ind w:left="720" w:hanging="360"/>
+      </w:pPr>
+      <w:rPr>
+        <w:rFonts w:ascii="Symbol" w:hAnsi="Symbol" w:hint="default"/>
+      </w:rPr>
+    </w:lvl>
+    <w:lvl w:ilvl="1" w:tplc="04090003" w:tentative="1">
+      <w:start w:val="1"/>
+      <w:numFmt w:val="bullet"/>
+      <w:lvlText w:val="o"/>
+      <w:lvlJc w:val="left"/>
+      <w:pPr>
+        <w:ind w:left="1440" w:hanging="360"/>
+      </w:pPr>
+      <w:rPr>
+        <w:rFonts w:ascii="Courier New" w:hAnsi="Courier New" w:cs="Courier New" w:hint="default"/>
+      </w:rPr>
+    </w:lvl>
+    <w:lvl w:ilvl="2" w:tplc="04090005" w:tentative="1">
+      <w:start w:val="1"/>
+      <w:numFmt w:val="bullet"/>
+      <w:lvlText w:val=""/>
+      <w:lvlJc w:val="left"/>
+      <w:pPr>
+        <w:ind w:left="2160" w:hanging="360"/>
+      </w:pPr>
+      <w:rPr>
+        <w:rFonts w:ascii="Wingdings" w:hAnsi="Wingdings" w:hint="default"/>
+      </w:rPr>
+    </w:lvl>
+    <w:lvl w:ilvl="3" w:tplc="04090001" w:tentative="1">
+      <w:start w:val="1"/>
+      <w:numFmt w:val="bullet"/>
+      <w:lvlText w:val=""/>
+      <w:lvlJc w:val="left"/>
+      <w:pPr>
+        <w:ind w:left="2880" w:hanging="360"/>
+      </w:pPr>
+      <w:rPr>
+        <w:rFonts w:ascii="Symbol" w:hAnsi="Symbol" w:hint="default"/>
+      </w:rPr>
+    </w:lvl>
+    <w:lvl w:ilvl="4" w:tplc="04090003" w:tentative="1">
+      <w:start w:val="1"/>
+      <w:numFmt w:val="bullet"/>
+      <w:lvlText w:val="o"/>
+      <w:lvlJc w:val="left"/>
+      <w:pPr>
+        <w:ind w:left="3600" w:hanging="360"/>
+      </w:pPr>
+      <w:rPr>
+        <w:rFonts w:ascii="Courier New" w:hAnsi="Courier New" w:cs="Courier New" w:hint="default"/>
+      </w:rPr>
+    </w:lvl>
+    <w:lvl w:ilvl="5" w:tplc="04090005" w:tentative="1">
+      <w:start w:val="1"/>
+      <w:numFmt w:val="bullet"/>
+      <w:lvlText w:val=""/>
+      <w:lvlJc w:val="left"/>
+      <w:pPr>
+        <w:ind w:left="4320" w:hanging="360"/>
+      </w:pPr>
+      <w:rPr>
+        <w:rFonts w:ascii="Wingdings" w:hAnsi="Wingdings" w:hint="default"/>
+      </w:rPr>
+    </w:lvl>
+    <w:lvl w:ilvl="6" w:tplc="04090001" w:tentative="1">
+      <w:start w:val="1"/>
+      <w:numFmt w:val="bullet"/>
+      <w:lvlText w:val=""/>
+      <w:lvlJc w:val="left"/>
+      <w:pPr>
+        <w:ind w:left="5040" w:hanging="360"/>
+      </w:pPr>
+      <w:rPr>
+        <w:rFonts w:ascii="Symbol" w:hAnsi="Symbol" w:hint="default"/>
+      </w:rPr>
+    </w:lvl>
+    <w:lvl w:ilvl="7" w:tplc="04090003" w:tentative="1">
+      <w:start w:val="1"/>
+      <w:numFmt w:val="bullet"/>
+      <w:lvlText w:val="o"/>
+      <w:lvlJc w:val="left"/>
+      <w:pPr>
+        <w:ind w:left="5760" w:hanging="360"/>
+      </w:pPr>
+      <w:rPr>
+        <w:rFonts w:ascii="Courier New" w:hAnsi="Courier New" w:cs="Courier New" w:hint="default"/>
+      </w:rPr>
+    </w:lvl>
+    <w:lvl w:ilvl="8" w:tplc="04090005" w:tentative="1">
+      <w:start w:val="1"/>
+      <w:numFmt w:val="bullet"/>
+      <w:lvlText w:val=""/>
+      <w:lvlJc w:val="left"/>
+      <w:pPr>
+        <w:ind w:left="6480" w:hanging="360"/>
+      </w:pPr>
+      <w:rPr>
+        <w:rFonts w:ascii="Wingdings" w:hAnsi="Wingdings" w:hint="default"/>
+      </w:rPr>
+    </w:lvl>
+  </w:abstractNum>
+  <w:abstractNum w:abstractNumId="6" w15:restartNumberingAfterBreak="0">
     <w:nsid w:val="6F3C1452"/>
     <w:multiLevelType w:val="hybridMultilevel"/>
     <w:tmpl w:val="8C28847C"/>
@@ -2094,10 +2430,13 @@
     <w:abstractNumId w:val="2"/>
   </w:num>
   <w:num w:numId="5" w16cid:durableId="1167331928">
-    <w:abstractNumId w:val="5"/>
+    <w:abstractNumId w:val="6"/>
   </w:num>
   <w:num w:numId="6" w16cid:durableId="429550244">
     <w:abstractNumId w:val="1"/>
+  </w:num>
+  <w:num w:numId="7" w16cid:durableId="12197535">
+    <w:abstractNumId w:val="5"/>
   </w:num>
 </w:numbering>
 </file>
@@ -2491,6 +2830,7 @@
   <w:style w:type="paragraph" w:default="1" w:styleId="Normal">
     <w:name w:val="Normal"/>
     <w:qFormat/>
+    <w:rsid w:val="008577FB"/>
   </w:style>
   <w:style w:type="paragraph" w:styleId="Ttulo1">
     <w:name w:val="heading 1"/>

</xml_diff>